<commit_message>
Phong simulate Model lighting
</commit_message>
<xml_diff>
--- a/Report/B21DCCN556_17_05_2025.docx
+++ b/Report/B21DCCN556_17_05_2025.docx
@@ -34,15 +34,9 @@
         <w:br/>
         <w:t xml:space="preserve">Demo: </w:t>
       </w:r>
-      <w:hyperlink r:id="rId4" w:history="1">
-        <w:r>
-          <w:rPr>
-            <w:rStyle w:val="Hyperlink"/>
-            <w:lang w:val="vi-VN"/>
-          </w:rPr>
-          <w:t>https://www.youtube.com/watch?v=tSwC8UK_c1U</w:t>
-        </w:r>
-      </w:hyperlink>
+      <w:r>
+        <w:t>https://www.youtube.com/watch?v=-JxbQ9S94LQ</w:t>
+      </w:r>
       <w:r>
         <w:rPr>
           <w:lang w:val="vi-VN"/>

</xml_diff>